<commit_message>
final etiding - removing parking lot
</commit_message>
<xml_diff>
--- a/git_practice/Lab 01 - git practice.docx
+++ b/git_practice/Lab 01 - git practice.docx
@@ -274,7 +274,14 @@
           <w:rFonts w:hint="cs"/>
           <w:rtl/>
         </w:rPr>
-        <w:t xml:space="preserve"> של התרגול</w:t>
+        <w:t xml:space="preserve"> של </w:t>
+      </w:r>
+      <w:r>
+        <w:rPr>
+          <w:rFonts w:hint="cs"/>
+          <w:rtl/>
+        </w:rPr>
+        <w:t>הקורס</w:t>
       </w:r>
     </w:p>
     <w:p>
@@ -283,7 +290,6 @@
         <w:spacing w:line="360" w:lineRule="auto"/>
         <w:ind w:left="360"/>
         <w:rPr>
-          <w:rFonts w:hint="cs"/>
           <w:rtl/>
         </w:rPr>
       </w:pPr>
@@ -396,19 +402,11 @@
         </w:rPr>
         <w:t xml:space="preserve">$ cd </w:t>
       </w:r>
-      <w:proofErr w:type="spellStart"/>
-      <w:r>
-        <w:rPr>
-          <w:rFonts w:ascii="Courier New" w:hAnsi="Courier New" w:cs="Courier New"/>
-        </w:rPr>
-        <w:t>Parking_Lot</w:t>
-      </w:r>
-      <w:proofErr w:type="spellEnd"/>
-      <w:r>
-        <w:rPr>
-          <w:rFonts w:ascii="Courier New" w:hAnsi="Courier New" w:cs="Courier New"/>
-        </w:rPr>
-        <w:t>-main</w:t>
+      <w:r>
+        <w:rPr>
+          <w:rFonts w:ascii="Courier New" w:hAnsi="Courier New" w:cs="Courier New"/>
+        </w:rPr>
+        <w:t>Automation_Course_2023A</w:t>
       </w:r>
     </w:p>
     <w:p>
@@ -630,17 +628,38 @@
           <w:rtl/>
         </w:rPr>
         <w:lastRenderedPageBreak/>
-        <w:t xml:space="preserve">תיקיית הפרויקט מדמה חניון אוטומטי, בחרו קובץ אותו תרצו לערוך ובצעו בו שינויים. לדוגמא, תוכלו להוסיף שדה למחלקת </w:t>
-      </w:r>
-      <w:r>
-        <w:t>Car</w:t>
-      </w:r>
-      <w:r>
-        <w:rPr>
-          <w:rFonts w:hint="cs"/>
-          <w:rtl/>
-        </w:rPr>
-        <w:t>. וודאו ששמרתם את הקובץ</w:t>
+        <w:t xml:space="preserve">תיקיית הפרויקט </w:t>
+      </w:r>
+      <w:r>
+        <w:rPr>
+          <w:rFonts w:hint="cs"/>
+          <w:rtl/>
+        </w:rPr>
+        <w:t xml:space="preserve">הינה שייכת </w:t>
+      </w:r>
+      <w:r>
+        <w:rPr>
+          <w:rFonts w:hint="cs"/>
+          <w:rtl/>
+        </w:rPr>
+        <w:t xml:space="preserve">לקורס. הוסיפו קובץ טקסט עם השם המלא שלכם לתיקיית </w:t>
+      </w:r>
+      <w:r>
+        <w:t>Students</w:t>
+      </w:r>
+      <w:r>
+        <w:rPr>
+          <w:rFonts w:hint="cs"/>
+          <w:rtl/>
+        </w:rPr>
+        <w:t xml:space="preserve"> וודאו ששמרתם את הקובץ</w:t>
+      </w:r>
+      <w:r>
+        <w:rPr>
+          <w:rFonts w:hint="cs"/>
+          <w:rtl/>
+        </w:rPr>
+        <w:t>.</w:t>
       </w:r>
     </w:p>
     <w:p>
@@ -696,29 +715,6 @@
       <w:r>
         <w:t>staging</w:t>
       </w:r>
-      <w:r>
-        <w:rPr>
-          <w:rFonts w:hint="cs"/>
-          <w:rtl/>
-        </w:rPr>
-        <w:t xml:space="preserve"> (בדוגמא מופיע קובץ </w:t>
-      </w:r>
-      <w:r>
-        <w:rPr>
-          <w:rFonts w:hint="cs"/>
-        </w:rPr>
-        <w:t>C</w:t>
-      </w:r>
-      <w:r>
-        <w:t>ar.java</w:t>
-      </w:r>
-      <w:r>
-        <w:rPr>
-          <w:rFonts w:hint="cs"/>
-          <w:rtl/>
-        </w:rPr>
-        <w:t xml:space="preserve"> אך עליכם להוסיף את הקובץ אותו ערכתם)</w:t>
-      </w:r>
     </w:p>
     <w:p>
       <w:pPr>
@@ -738,7 +734,13 @@
         <w:rPr>
           <w:rFonts w:ascii="Courier New" w:hAnsi="Courier New" w:cs="Courier New"/>
         </w:rPr>
-        <w:t>add Car.java</w:t>
+        <w:t xml:space="preserve">add </w:t>
+      </w:r>
+      <w:r>
+        <w:rPr>
+          <w:rFonts w:ascii="Courier New" w:hAnsi="Courier New" w:cs="Courier New"/>
+        </w:rPr>
+        <w:t>your_name.txt</w:t>
       </w:r>
     </w:p>
     <w:p>
@@ -783,7 +785,21 @@
         <w:rPr>
           <w:rFonts w:ascii="Courier New" w:hAnsi="Courier New" w:cs="Courier New"/>
         </w:rPr>
-        <w:t>commit -m "adding a new method for Car class"</w:t>
+        <w:t xml:space="preserve">commit -m "adding a new </w:t>
+      </w:r>
+      <w:r>
+        <w:rPr>
+          <w:rFonts w:ascii="Courier New" w:hAnsi="Courier New" w:cs="Courier New"/>
+        </w:rPr>
+        <w:t>file by your_name</w:t>
+      </w:r>
+      <w:bookmarkStart w:id="0" w:name="_GoBack"/>
+      <w:bookmarkEnd w:id="0"/>
+      <w:r>
+        <w:rPr>
+          <w:rFonts w:ascii="Courier New" w:hAnsi="Courier New" w:cs="Courier New"/>
+        </w:rPr>
+        <w:t>"</w:t>
       </w:r>
     </w:p>
     <w:p>
@@ -891,8 +907,6 @@
         <w:spacing w:line="360" w:lineRule="auto"/>
         <w:ind w:left="764" w:hanging="478"/>
       </w:pPr>
-      <w:bookmarkStart w:id="0" w:name="_GoBack"/>
-      <w:bookmarkEnd w:id="0"/>
       <w:r>
         <w:rPr>
           <w:rFonts w:hint="cs"/>

</xml_diff>